<commit_message>
bagian 3 (lingkungan pengujian)
</commit_message>
<xml_diff>
--- a/AGILE Push & Pull.docx
+++ b/AGILE Push & Pull.docx
@@ -692,6 +692,7 @@
     </w:p>
     <w:tbl>
       <w:tblPr>
+        <w:tblStyle w:val="9"/>
         <w:tblW w:w="9026" w:type="dxa"/>
         <w:tblInd w:w="0" w:type="dxa"/>
         <w:tblBorders>
@@ -702,7 +703,7 @@
           <w:insideH w:val="none" w:color="auto" w:sz="0" w:space="0"/>
           <w:insideV w:val="none" w:color="auto" w:sz="0" w:space="0"/>
         </w:tblBorders>
-        <w:shd w:val="clear"/>
+        <w:shd w:val="clear" w:color="auto" w:fill="auto"/>
         <w:tblLayout w:type="autofit"/>
         <w:tblCellMar>
           <w:top w:w="15" w:type="dxa"/>
@@ -724,7 +725,6 @@
             <w:insideH w:val="none" w:color="auto" w:sz="0" w:space="0"/>
             <w:insideV w:val="none" w:color="auto" w:sz="0" w:space="0"/>
           </w:tblBorders>
-          <w:shd w:val="clear"/>
           <w:tblCellMar>
             <w:top w:w="15" w:type="dxa"/>
             <w:left w:w="15" w:type="dxa"/>
@@ -744,7 +744,7 @@
               <w:bottom w:val="single" w:color="000000" w:sz="8" w:space="0"/>
               <w:right w:val="single" w:color="000000" w:sz="8" w:space="0"/>
             </w:tcBorders>
-            <w:shd w:val="clear"/>
+            <w:shd w:val="clear" w:color="auto" w:fill="auto"/>
             <w:tcMar>
               <w:top w:w="100" w:type="dxa"/>
               <w:left w:w="100" w:type="dxa"/>
@@ -777,7 +777,6 @@
                 <w:sz w:val="24"/>
                 <w:szCs w:val="24"/>
                 <w:u w:val="none"/>
-                <w:bdr w:val="none" w:color="auto" w:sz="0" w:space="0"/>
                 <w:vertAlign w:val="baseline"/>
               </w:rPr>
               <w:t>Sebagai mahasiswa, saya dapat melakukan absensi.</w:t>
@@ -795,7 +794,7 @@
             <w:insideH w:val="none" w:color="auto" w:sz="0" w:space="0"/>
             <w:insideV w:val="none" w:color="auto" w:sz="0" w:space="0"/>
           </w:tblBorders>
-          <w:shd w:val="clear"/>
+          <w:shd w:val="clear" w:color="auto" w:fill="auto"/>
           <w:tblCellMar>
             <w:top w:w="15" w:type="dxa"/>
             <w:left w:w="15" w:type="dxa"/>
@@ -815,7 +814,7 @@
               <w:bottom w:val="single" w:color="000000" w:sz="8" w:space="0"/>
               <w:right w:val="single" w:color="000000" w:sz="8" w:space="0"/>
             </w:tcBorders>
-            <w:shd w:val="clear"/>
+            <w:shd w:val="clear" w:color="auto" w:fill="auto"/>
             <w:tcMar>
               <w:top w:w="100" w:type="dxa"/>
               <w:left w:w="100" w:type="dxa"/>
@@ -848,7 +847,6 @@
                 <w:sz w:val="24"/>
                 <w:szCs w:val="24"/>
                 <w:u w:val="none"/>
-                <w:bdr w:val="none" w:color="auto" w:sz="0" w:space="0"/>
                 <w:vertAlign w:val="baseline"/>
               </w:rPr>
               <w:t>Sebagai mahasiswa, ketika saya dapat memberikan keterangan saat absensi ketika izin</w:t>
@@ -866,7 +864,7 @@
             <w:insideH w:val="none" w:color="auto" w:sz="0" w:space="0"/>
             <w:insideV w:val="none" w:color="auto" w:sz="0" w:space="0"/>
           </w:tblBorders>
-          <w:shd w:val="clear"/>
+          <w:shd w:val="clear" w:color="auto" w:fill="auto"/>
           <w:tblCellMar>
             <w:top w:w="15" w:type="dxa"/>
             <w:left w:w="15" w:type="dxa"/>
@@ -886,7 +884,7 @@
               <w:bottom w:val="single" w:color="000000" w:sz="8" w:space="0"/>
               <w:right w:val="single" w:color="000000" w:sz="8" w:space="0"/>
             </w:tcBorders>
-            <w:shd w:val="clear"/>
+            <w:shd w:val="clear" w:color="auto" w:fill="auto"/>
             <w:tcMar>
               <w:top w:w="100" w:type="dxa"/>
               <w:left w:w="100" w:type="dxa"/>
@@ -919,7 +917,6 @@
                 <w:sz w:val="24"/>
                 <w:szCs w:val="24"/>
                 <w:u w:val="none"/>
-                <w:bdr w:val="none" w:color="auto" w:sz="0" w:space="0"/>
                 <w:vertAlign w:val="baseline"/>
               </w:rPr>
               <w:t>sebagai mahasiswa, saya dapat melihat rekapitulasi absensi pada minggu pertama perkuliahan sampai minggu terakhir perkuliahan.</w:t>
@@ -937,7 +934,7 @@
             <w:insideH w:val="none" w:color="auto" w:sz="0" w:space="0"/>
             <w:insideV w:val="none" w:color="auto" w:sz="0" w:space="0"/>
           </w:tblBorders>
-          <w:shd w:val="clear"/>
+          <w:shd w:val="clear" w:color="auto" w:fill="auto"/>
           <w:tblCellMar>
             <w:top w:w="15" w:type="dxa"/>
             <w:left w:w="15" w:type="dxa"/>
@@ -957,7 +954,7 @@
               <w:bottom w:val="single" w:color="000000" w:sz="8" w:space="0"/>
               <w:right w:val="single" w:color="000000" w:sz="8" w:space="0"/>
             </w:tcBorders>
-            <w:shd w:val="clear"/>
+            <w:shd w:val="clear" w:color="auto" w:fill="auto"/>
             <w:tcMar>
               <w:top w:w="100" w:type="dxa"/>
               <w:left w:w="100" w:type="dxa"/>
@@ -990,7 +987,6 @@
                 <w:sz w:val="24"/>
                 <w:szCs w:val="24"/>
                 <w:u w:val="none"/>
-                <w:bdr w:val="none" w:color="auto" w:sz="0" w:space="0"/>
                 <w:vertAlign w:val="baseline"/>
               </w:rPr>
               <w:t>sebagai dosen, saya dapat melihat catatan absensi mahasiswa.</w:t>
@@ -1121,8 +1117,318 @@
           <w:szCs w:val="24"/>
         </w:rPr>
       </w:pPr>
+      <w:r>
+        <w:rPr>
+          <w:rFonts w:hint="default" w:ascii="Times New Roman" w:hAnsi="Times New Roman" w:eastAsia="Times New Roman" w:cs="Times New Roman"/>
+          <w:b/>
+          <w:sz w:val="24"/>
+          <w:szCs w:val="24"/>
+        </w:rPr>
+        <w:br w:type="page"/>
+      </w:r>
+    </w:p>
+    <w:p>
+      <w:pPr>
+        <w:pStyle w:val="10"/>
+        <w:keepNext w:val="0"/>
+        <w:keepLines w:val="0"/>
+        <w:widowControl/>
+        <w:suppressLineNumbers w:val="0"/>
+        <w:bidi w:val="0"/>
+        <w:spacing w:before="0" w:beforeAutospacing="0" w:after="0" w:afterAutospacing="0" w:line="360" w:lineRule="auto"/>
+        <w:rPr>
+          <w:rFonts w:hint="default" w:ascii="Times New Roman" w:hAnsi="Times New Roman" w:cs="Times New Roman"/>
+          <w:sz w:val="24"/>
+          <w:szCs w:val="24"/>
+        </w:rPr>
+      </w:pPr>
+      <w:r>
+        <w:rPr>
+          <w:rFonts w:hint="default" w:ascii="Times New Roman" w:hAnsi="Times New Roman" w:cs="Times New Roman"/>
+          <w:b/>
+          <w:bCs/>
+          <w:i w:val="0"/>
+          <w:iCs w:val="0"/>
+          <w:color w:val="000000"/>
+          <w:sz w:val="24"/>
+          <w:szCs w:val="24"/>
+          <w:u w:val="none"/>
+          <w:vertAlign w:val="baseline"/>
+        </w:rPr>
+        <w:t>Lingkungan pengujian</w:t>
+      </w:r>
       <w:bookmarkStart w:id="0" w:name="_GoBack"/>
       <w:bookmarkEnd w:id="0"/>
+    </w:p>
+    <w:p>
+      <w:pPr>
+        <w:pStyle w:val="10"/>
+        <w:keepNext w:val="0"/>
+        <w:keepLines w:val="0"/>
+        <w:widowControl/>
+        <w:suppressLineNumbers w:val="0"/>
+        <w:bidi w:val="0"/>
+        <w:spacing w:before="0" w:beforeAutospacing="0" w:after="0" w:afterAutospacing="0" w:line="360" w:lineRule="auto"/>
+        <w:rPr>
+          <w:rFonts w:hint="default" w:ascii="Times New Roman" w:hAnsi="Times New Roman" w:cs="Times New Roman"/>
+          <w:b/>
+          <w:bCs/>
+          <w:i w:val="0"/>
+          <w:iCs w:val="0"/>
+          <w:color w:val="000000"/>
+          <w:sz w:val="24"/>
+          <w:szCs w:val="24"/>
+          <w:u w:val="none"/>
+          <w:vertAlign w:val="baseline"/>
+        </w:rPr>
+      </w:pPr>
+      <w:r>
+        <w:rPr>
+          <w:rFonts w:hint="default" w:ascii="Times New Roman" w:hAnsi="Times New Roman" w:cs="Times New Roman"/>
+          <w:b/>
+          <w:bCs/>
+          <w:i w:val="0"/>
+          <w:iCs w:val="0"/>
+          <w:color w:val="000000"/>
+          <w:sz w:val="24"/>
+          <w:szCs w:val="24"/>
+          <w:u w:val="none"/>
+          <w:vertAlign w:val="baseline"/>
+        </w:rPr>
+        <w:t>User persona mahasiswa</w:t>
+      </w:r>
+    </w:p>
+    <w:p>
+      <w:pPr>
+        <w:spacing w:line="360" w:lineRule="auto"/>
+        <w:rPr>
+          <w:rFonts w:hint="default" w:ascii="Times New Roman" w:hAnsi="Times New Roman" w:cs="Times New Roman"/>
+          <w:sz w:val="24"/>
+          <w:szCs w:val="24"/>
+        </w:rPr>
+      </w:pPr>
+      <w:r>
+        <w:rPr>
+          <w:rFonts w:hint="default" w:ascii="Times New Roman" w:hAnsi="Times New Roman" w:cs="Times New Roman"/>
+          <w:sz w:val="24"/>
+          <w:szCs w:val="24"/>
+        </w:rPr>
+        <w:drawing>
+          <wp:inline distT="0" distB="0" distL="114300" distR="114300">
+            <wp:extent cx="5214620" cy="3324860"/>
+            <wp:effectExtent l="0" t="0" r="5080" b="8890"/>
+            <wp:docPr id="1" name="Picture 2"/>
+            <wp:cNvGraphicFramePr>
+              <a:graphicFrameLocks xmlns:a="http://schemas.openxmlformats.org/drawingml/2006/main" noChangeAspect="1"/>
+            </wp:cNvGraphicFramePr>
+            <a:graphic xmlns:a="http://schemas.openxmlformats.org/drawingml/2006/main">
+              <a:graphicData uri="http://schemas.openxmlformats.org/drawingml/2006/picture">
+                <pic:pic xmlns:pic="http://schemas.openxmlformats.org/drawingml/2006/picture">
+                  <pic:nvPicPr>
+                    <pic:cNvPr id="1" name="Picture 2"/>
+                    <pic:cNvPicPr>
+                      <a:picLocks noChangeAspect="1"/>
+                    </pic:cNvPicPr>
+                  </pic:nvPicPr>
+                  <pic:blipFill>
+                    <a:blip r:embed="rId6"/>
+                    <a:stretch>
+                      <a:fillRect/>
+                    </a:stretch>
+                  </pic:blipFill>
+                  <pic:spPr>
+                    <a:xfrm>
+                      <a:off x="0" y="0"/>
+                      <a:ext cx="5214620" cy="3324860"/>
+                    </a:xfrm>
+                    <a:prstGeom prst="rect">
+                      <a:avLst/>
+                    </a:prstGeom>
+                    <a:noFill/>
+                    <a:ln>
+                      <a:noFill/>
+                    </a:ln>
+                  </pic:spPr>
+                </pic:pic>
+              </a:graphicData>
+            </a:graphic>
+          </wp:inline>
+        </w:drawing>
+      </w:r>
+    </w:p>
+    <w:p>
+      <w:pPr>
+        <w:spacing w:line="360" w:lineRule="auto"/>
+        <w:rPr>
+          <w:rFonts w:hint="default" w:ascii="Times New Roman" w:hAnsi="Times New Roman" w:cs="Times New Roman"/>
+          <w:sz w:val="24"/>
+          <w:szCs w:val="24"/>
+        </w:rPr>
+      </w:pPr>
+    </w:p>
+    <w:p>
+      <w:pPr>
+        <w:pStyle w:val="10"/>
+        <w:keepNext w:val="0"/>
+        <w:keepLines w:val="0"/>
+        <w:widowControl/>
+        <w:suppressLineNumbers w:val="0"/>
+        <w:bidi w:val="0"/>
+        <w:spacing w:before="0" w:beforeAutospacing="0" w:after="0" w:afterAutospacing="0" w:line="360" w:lineRule="auto"/>
+        <w:rPr>
+          <w:rFonts w:hint="default" w:ascii="Times New Roman" w:hAnsi="Times New Roman" w:cs="Times New Roman"/>
+          <w:b/>
+          <w:bCs/>
+          <w:i w:val="0"/>
+          <w:iCs w:val="0"/>
+          <w:color w:val="000000"/>
+          <w:sz w:val="24"/>
+          <w:szCs w:val="24"/>
+          <w:u w:val="none"/>
+          <w:vertAlign w:val="baseline"/>
+          <w:lang w:val="en-US"/>
+        </w:rPr>
+      </w:pPr>
+      <w:r>
+        <w:rPr>
+          <w:rFonts w:hint="default" w:ascii="Times New Roman" w:hAnsi="Times New Roman" w:cs="Times New Roman"/>
+          <w:b/>
+          <w:bCs/>
+          <w:i w:val="0"/>
+          <w:iCs w:val="0"/>
+          <w:color w:val="000000"/>
+          <w:sz w:val="24"/>
+          <w:szCs w:val="24"/>
+          <w:u w:val="none"/>
+          <w:vertAlign w:val="baseline"/>
+        </w:rPr>
+        <w:t xml:space="preserve">User persona </w:t>
+      </w:r>
+      <w:r>
+        <w:rPr>
+          <w:rFonts w:hint="default" w:ascii="Times New Roman" w:hAnsi="Times New Roman" w:cs="Times New Roman"/>
+          <w:b/>
+          <w:bCs/>
+          <w:i w:val="0"/>
+          <w:iCs w:val="0"/>
+          <w:color w:val="000000"/>
+          <w:sz w:val="24"/>
+          <w:szCs w:val="24"/>
+          <w:u w:val="none"/>
+          <w:vertAlign w:val="baseline"/>
+          <w:lang w:val="en-US"/>
+        </w:rPr>
+        <w:t>dosen</w:t>
+      </w:r>
+    </w:p>
+    <w:p>
+      <w:pPr>
+        <w:pStyle w:val="10"/>
+        <w:keepNext w:val="0"/>
+        <w:keepLines w:val="0"/>
+        <w:widowControl/>
+        <w:suppressLineNumbers w:val="0"/>
+        <w:bidi w:val="0"/>
+        <w:spacing w:before="0" w:beforeAutospacing="0" w:after="0" w:afterAutospacing="0" w:line="360" w:lineRule="auto"/>
+        <w:rPr>
+          <w:rFonts w:hint="default" w:ascii="Times New Roman" w:hAnsi="Times New Roman" w:cs="Times New Roman"/>
+          <w:sz w:val="24"/>
+          <w:szCs w:val="24"/>
+        </w:rPr>
+      </w:pPr>
+      <w:r>
+        <w:rPr>
+          <w:rFonts w:hint="default" w:ascii="Times New Roman" w:hAnsi="Times New Roman" w:cs="Times New Roman"/>
+          <w:sz w:val="24"/>
+          <w:szCs w:val="24"/>
+        </w:rPr>
+        <w:drawing>
+          <wp:inline distT="0" distB="0" distL="114300" distR="114300">
+            <wp:extent cx="5201285" cy="4010660"/>
+            <wp:effectExtent l="0" t="0" r="18415" b="8890"/>
+            <wp:docPr id="2" name="Picture 3"/>
+            <wp:cNvGraphicFramePr>
+              <a:graphicFrameLocks xmlns:a="http://schemas.openxmlformats.org/drawingml/2006/main" noChangeAspect="1"/>
+            </wp:cNvGraphicFramePr>
+            <a:graphic xmlns:a="http://schemas.openxmlformats.org/drawingml/2006/main">
+              <a:graphicData uri="http://schemas.openxmlformats.org/drawingml/2006/picture">
+                <pic:pic xmlns:pic="http://schemas.openxmlformats.org/drawingml/2006/picture">
+                  <pic:nvPicPr>
+                    <pic:cNvPr id="2" name="Picture 3"/>
+                    <pic:cNvPicPr>
+                      <a:picLocks noChangeAspect="1"/>
+                    </pic:cNvPicPr>
+                  </pic:nvPicPr>
+                  <pic:blipFill>
+                    <a:blip r:embed="rId7"/>
+                    <a:stretch>
+                      <a:fillRect/>
+                    </a:stretch>
+                  </pic:blipFill>
+                  <pic:spPr>
+                    <a:xfrm>
+                      <a:off x="0" y="0"/>
+                      <a:ext cx="5201285" cy="4010660"/>
+                    </a:xfrm>
+                    <a:prstGeom prst="rect">
+                      <a:avLst/>
+                    </a:prstGeom>
+                    <a:noFill/>
+                    <a:ln>
+                      <a:noFill/>
+                    </a:ln>
+                  </pic:spPr>
+                </pic:pic>
+              </a:graphicData>
+            </a:graphic>
+          </wp:inline>
+        </w:drawing>
+      </w:r>
+    </w:p>
+    <w:p>
+      <w:pPr>
+        <w:spacing w:line="360" w:lineRule="auto"/>
+        <w:rPr>
+          <w:rFonts w:hint="default" w:ascii="Times New Roman" w:hAnsi="Times New Roman" w:cs="Times New Roman"/>
+          <w:sz w:val="24"/>
+          <w:szCs w:val="24"/>
+        </w:rPr>
+      </w:pPr>
+      <w:r>
+        <w:rPr>
+          <w:rFonts w:hint="default" w:ascii="Times New Roman" w:hAnsi="Times New Roman" w:cs="Times New Roman"/>
+          <w:sz w:val="24"/>
+          <w:szCs w:val="24"/>
+        </w:rPr>
+        <w:br w:type="page"/>
+      </w:r>
+    </w:p>
+    <w:p>
+      <w:pPr>
+        <w:pStyle w:val="10"/>
+        <w:keepNext w:val="0"/>
+        <w:keepLines w:val="0"/>
+        <w:widowControl/>
+        <w:suppressLineNumbers w:val="0"/>
+        <w:bidi w:val="0"/>
+        <w:spacing w:before="0" w:beforeAutospacing="0" w:after="0" w:afterAutospacing="0" w:line="360" w:lineRule="auto"/>
+        <w:rPr>
+          <w:rFonts w:hint="default" w:ascii="Times New Roman" w:hAnsi="Times New Roman" w:cs="Times New Roman"/>
+          <w:sz w:val="24"/>
+          <w:szCs w:val="24"/>
+          <w:lang w:val="en-US"/>
+        </w:rPr>
+      </w:pPr>
+    </w:p>
+    <w:p>
+      <w:pPr>
+        <w:spacing w:line="360" w:lineRule="auto"/>
+        <w:rPr>
+          <w:rFonts w:hint="default" w:ascii="Times New Roman" w:hAnsi="Times New Roman" w:cs="Times New Roman"/>
+          <w:sz w:val="24"/>
+          <w:szCs w:val="24"/>
+        </w:rPr>
+      </w:pPr>
     </w:p>
     <w:sectPr>
       <w:pgSz w:w="11909" w:h="16834"/>
@@ -1524,7 +1830,7 @@
     <w:lsdException w:uiPriority="99" w:name="Document Map"/>
     <w:lsdException w:uiPriority="99" w:name="Plain Text"/>
     <w:lsdException w:uiPriority="99" w:name="E-mail Signature"/>
-    <w:lsdException w:uiPriority="99" w:name="Normal (Web)"/>
+    <w:lsdException w:qFormat="1" w:uiPriority="99" w:name="Normal (Web)"/>
     <w:lsdException w:uiPriority="99" w:name="HTML Acronym"/>
     <w:lsdException w:uiPriority="99" w:name="HTML Address"/>
     <w:lsdException w:uiPriority="99" w:name="HTML Cite"/>
@@ -1834,6 +2140,7 @@
     <w:name w:val="Normal (Web)"/>
     <w:semiHidden/>
     <w:unhideWhenUsed/>
+    <w:qFormat/>
     <w:uiPriority w:val="99"/>
     <w:pPr>
       <w:spacing w:before="0" w:beforeAutospacing="1" w:after="0" w:afterAutospacing="1"/>
@@ -1841,6 +2148,7 @@
       <w:jc w:val="left"/>
     </w:pPr>
     <w:rPr>
+      <w:rFonts w:ascii="Times New Roman" w:hAnsi="Times New Roman" w:eastAsia="SimSun" w:cs="Times New Roman"/>
       <w:kern w:val="0"/>
       <w:sz w:val="24"/>
       <w:szCs w:val="24"/>

</xml_diff>